<commit_message>
basic logic for morphing algs onto different faces
</commit_message>
<xml_diff>
--- a/CubeSolveAlgorithm.docx
+++ b/CubeSolveAlgorithm.docx
@@ -27,7 +27,91 @@
           <w:sz w:val="24"/>
           <w:szCs w:val="24"/>
         </w:rPr>
-        <w:t xml:space="preserve"> Face {U, D, L, R. F, B);</w:t>
+        <w:t xml:space="preserve"> Face {U</w:t>
+      </w:r>
+      <w:r>
+        <w:rPr>
+          <w:sz w:val="24"/>
+          <w:szCs w:val="24"/>
+        </w:rPr>
+        <w:t xml:space="preserve"> = -2</w:t>
+      </w:r>
+      <w:r>
+        <w:rPr>
+          <w:sz w:val="24"/>
+          <w:szCs w:val="24"/>
+        </w:rPr>
+        <w:t>, D</w:t>
+      </w:r>
+      <w:r>
+        <w:rPr>
+          <w:sz w:val="24"/>
+          <w:szCs w:val="24"/>
+        </w:rPr>
+        <w:t xml:space="preserve"> = -1</w:t>
+      </w:r>
+      <w:r>
+        <w:rPr>
+          <w:sz w:val="24"/>
+          <w:szCs w:val="24"/>
+        </w:rPr>
+        <w:t>, L</w:t>
+      </w:r>
+      <w:r>
+        <w:rPr>
+          <w:sz w:val="24"/>
+          <w:szCs w:val="24"/>
+        </w:rPr>
+        <w:t xml:space="preserve"> = 0</w:t>
+      </w:r>
+      <w:r>
+        <w:rPr>
+          <w:sz w:val="24"/>
+          <w:szCs w:val="24"/>
+        </w:rPr>
+        <w:t xml:space="preserve">, </w:t>
+      </w:r>
+      <w:r>
+        <w:rPr>
+          <w:sz w:val="24"/>
+          <w:szCs w:val="24"/>
+        </w:rPr>
+        <w:t xml:space="preserve">B = 1, </w:t>
+      </w:r>
+      <w:r>
+        <w:rPr>
+          <w:sz w:val="24"/>
+          <w:szCs w:val="24"/>
+        </w:rPr>
+        <w:t>R</w:t>
+      </w:r>
+      <w:r>
+        <w:rPr>
+          <w:sz w:val="24"/>
+          <w:szCs w:val="24"/>
+        </w:rPr>
+        <w:t xml:space="preserve"> = 2</w:t>
+      </w:r>
+      <w:r>
+        <w:rPr>
+          <w:sz w:val="24"/>
+          <w:szCs w:val="24"/>
+        </w:rPr>
+        <w:t>. F</w:t>
+      </w:r>
+      <w:r>
+        <w:rPr>
+          <w:sz w:val="24"/>
+          <w:szCs w:val="24"/>
+        </w:rPr>
+        <w:t xml:space="preserve"> = 3</w:t>
+      </w:r>
+      <w:r>
+        <w:rPr>
+          <w:sz w:val="24"/>
+          <w:szCs w:val="24"/>
+        </w:rPr>
+        <w:t>);</w:t>
       </w:r>
     </w:p>
     <w:p>
@@ -106,6 +190,26 @@
           <w:szCs w:val="24"/>
         </w:rPr>
       </w:pPr>
+    </w:p>
+    <w:p>
+      <w:pPr>
+        <w:spacing w:line="240" w:lineRule="auto"/>
+        <w:contextualSpacing/>
+        <w:rPr>
+          <w:sz w:val="24"/>
+          <w:szCs w:val="24"/>
+        </w:rPr>
+      </w:pPr>
+    </w:p>
+    <w:p>
+      <w:pPr>
+        <w:spacing w:line="240" w:lineRule="auto"/>
+        <w:contextualSpacing/>
+        <w:rPr>
+          <w:sz w:val="24"/>
+          <w:szCs w:val="24"/>
+        </w:rPr>
+      </w:pPr>
       <w:proofErr w:type="gramStart"/>
       <w:r>
         <w:rPr>
@@ -1517,6 +1621,50 @@
     </w:p>
     <w:p>
       <w:pPr>
+        <w:spacing w:line="240" w:lineRule="auto"/>
+        <w:rPr>
+          <w:sz w:val="24"/>
+          <w:szCs w:val="24"/>
+        </w:rPr>
+      </w:pPr>
+      <w:r>
+        <w:rPr>
+          <w:sz w:val="24"/>
+          <w:szCs w:val="24"/>
+        </w:rPr>
+        <w:t xml:space="preserve">Change moves to be applied on a different face by taking the index of the face in the Face </w:t>
+      </w:r>
+      <w:proofErr w:type="spellStart"/>
+      <w:r>
+        <w:rPr>
+          <w:sz w:val="24"/>
+          <w:szCs w:val="24"/>
+        </w:rPr>
+        <w:t>enum</w:t>
+      </w:r>
+      <w:proofErr w:type="spellEnd"/>
+      <w:r>
+        <w:rPr>
+          <w:sz w:val="24"/>
+          <w:szCs w:val="24"/>
+        </w:rPr>
+        <w:t xml:space="preserve"> and +/- 1, mod 4</w:t>
+      </w:r>
+    </w:p>
+    <w:p>
+      <w:pPr>
+        <w:spacing w:line="240" w:lineRule="auto"/>
+        <w:contextualSpacing/>
+        <w:rPr>
+          <w:sz w:val="24"/>
+          <w:szCs w:val="24"/>
+        </w:rPr>
+      </w:pPr>
+      <w:bookmarkStart w:id="0" w:name="_GoBack"/>
+      <w:bookmarkEnd w:id="0"/>
+    </w:p>
+    <w:p>
+      <w:pPr>
         <w:rPr>
           <w:sz w:val="24"/>
           <w:szCs w:val="24"/>
@@ -3324,8 +3472,6 @@
         </w:rPr>
         <w:t>[u]</w:t>
       </w:r>
-      <w:bookmarkStart w:id="0" w:name="_GoBack"/>
-      <w:bookmarkEnd w:id="0"/>
     </w:p>
     <w:p>
       <w:pPr>

</xml_diff>

<commit_message>
Added white corner logic
</commit_message>
<xml_diff>
--- a/CubeSolveAlgorithm.docx
+++ b/CubeSolveAlgorithm.docx
@@ -1,6 +1,6 @@
 
 <file path=word/document.xml><?xml version="1.0" encoding="utf-8"?>
-<w:document xmlns:wpc="http://schemas.microsoft.com/office/word/2010/wordprocessingCanvas" xmlns:mc="http://schemas.openxmlformats.org/markup-compatibility/2006" xmlns:o="urn:schemas-microsoft-com:office:office" xmlns:r="http://schemas.openxmlformats.org/officeDocument/2006/relationships" xmlns:m="http://schemas.openxmlformats.org/officeDocument/2006/math" xmlns:v="urn:schemas-microsoft-com:vml" xmlns:wp14="http://schemas.microsoft.com/office/word/2010/wordprocessingDrawing" xmlns:wp="http://schemas.openxmlformats.org/drawingml/2006/wordprocessingDrawing" xmlns:w10="urn:schemas-microsoft-com:office:word" xmlns:w="http://schemas.openxmlformats.org/wordprocessingml/2006/main" xmlns:w14="http://schemas.microsoft.com/office/word/2010/wordml" xmlns:w15="http://schemas.microsoft.com/office/word/2012/wordml" xmlns:wpg="http://schemas.microsoft.com/office/word/2010/wordprocessingGroup" xmlns:wpi="http://schemas.microsoft.com/office/word/2010/wordprocessingInk" xmlns:wne="http://schemas.microsoft.com/office/word/2006/wordml" xmlns:wps="http://schemas.microsoft.com/office/word/2010/wordprocessingShape" mc:Ignorable="w14 w15 wp14">
+<w:document xmlns:wpc="http://schemas.microsoft.com/office/word/2010/wordprocessingCanvas" xmlns:mo="http://schemas.microsoft.com/office/mac/office/2008/main" xmlns:mc="http://schemas.openxmlformats.org/markup-compatibility/2006" xmlns:mv="urn:schemas-microsoft-com:mac:vml" xmlns:o="urn:schemas-microsoft-com:office:office" xmlns:r="http://schemas.openxmlformats.org/officeDocument/2006/relationships" xmlns:m="http://schemas.openxmlformats.org/officeDocument/2006/math" xmlns:v="urn:schemas-microsoft-com:vml" xmlns:wp14="http://schemas.microsoft.com/office/word/2010/wordprocessingDrawing" xmlns:wp="http://schemas.openxmlformats.org/drawingml/2006/wordprocessingDrawing" xmlns:w10="urn:schemas-microsoft-com:office:word" xmlns:w="http://schemas.openxmlformats.org/wordprocessingml/2006/main" xmlns:w14="http://schemas.microsoft.com/office/word/2010/wordml" xmlns:w15="http://schemas.microsoft.com/office/word/2012/wordml" xmlns:wpg="http://schemas.microsoft.com/office/word/2010/wordprocessingGroup" xmlns:wpi="http://schemas.microsoft.com/office/word/2010/wordprocessingInk" xmlns:wne="http://schemas.microsoft.com/office/word/2006/wordml" xmlns:wps="http://schemas.microsoft.com/office/word/2010/wordprocessingShape" mc:Ignorable="w14 w15 wp14">
   <w:body>
     <w:p>
       <w:pPr>
@@ -11,6 +11,316 @@
           <w:szCs w:val="24"/>
         </w:rPr>
       </w:pPr>
+      <w:proofErr w:type="spellStart"/>
+      <w:r>
+        <w:rPr>
+          <w:sz w:val="24"/>
+          <w:szCs w:val="24"/>
+        </w:rPr>
+        <w:t>enum</w:t>
+      </w:r>
+      <w:proofErr w:type="spellEnd"/>
+      <w:r>
+        <w:rPr>
+          <w:sz w:val="24"/>
+          <w:szCs w:val="24"/>
+        </w:rPr>
+        <w:t xml:space="preserve"> Face {U</w:t>
+      </w:r>
+      <w:r>
+        <w:rPr>
+          <w:sz w:val="24"/>
+          <w:szCs w:val="24"/>
+        </w:rPr>
+        <w:t xml:space="preserve"> = -2</w:t>
+      </w:r>
+      <w:r>
+        <w:rPr>
+          <w:sz w:val="24"/>
+          <w:szCs w:val="24"/>
+        </w:rPr>
+        <w:t>, D</w:t>
+      </w:r>
+      <w:r>
+        <w:rPr>
+          <w:sz w:val="24"/>
+          <w:szCs w:val="24"/>
+        </w:rPr>
+        <w:t xml:space="preserve"> = -1</w:t>
+      </w:r>
+      <w:r>
+        <w:rPr>
+          <w:sz w:val="24"/>
+          <w:szCs w:val="24"/>
+        </w:rPr>
+        <w:t>, L</w:t>
+      </w:r>
+      <w:r>
+        <w:rPr>
+          <w:sz w:val="24"/>
+          <w:szCs w:val="24"/>
+        </w:rPr>
+        <w:t xml:space="preserve"> = 0</w:t>
+      </w:r>
+      <w:r>
+        <w:rPr>
+          <w:sz w:val="24"/>
+          <w:szCs w:val="24"/>
+        </w:rPr>
+        <w:t xml:space="preserve">, </w:t>
+      </w:r>
+      <w:r>
+        <w:rPr>
+          <w:sz w:val="24"/>
+          <w:szCs w:val="24"/>
+        </w:rPr>
+        <w:t xml:space="preserve">B = 1, </w:t>
+      </w:r>
+      <w:r>
+        <w:rPr>
+          <w:sz w:val="24"/>
+          <w:szCs w:val="24"/>
+        </w:rPr>
+        <w:t>R</w:t>
+      </w:r>
+      <w:r>
+        <w:rPr>
+          <w:sz w:val="24"/>
+          <w:szCs w:val="24"/>
+        </w:rPr>
+        <w:t xml:space="preserve"> = 2</w:t>
+      </w:r>
+      <w:r>
+        <w:rPr>
+          <w:sz w:val="24"/>
+          <w:szCs w:val="24"/>
+        </w:rPr>
+        <w:t>. F</w:t>
+      </w:r>
+      <w:r>
+        <w:rPr>
+          <w:sz w:val="24"/>
+          <w:szCs w:val="24"/>
+        </w:rPr>
+        <w:t xml:space="preserve"> = 3</w:t>
+      </w:r>
+      <w:r>
+        <w:rPr>
+          <w:sz w:val="24"/>
+          <w:szCs w:val="24"/>
+        </w:rPr>
+        <w:t>);</w:t>
+      </w:r>
+    </w:p>
+    <w:p>
+      <w:pPr>
+        <w:spacing w:line="240" w:lineRule="auto"/>
+        <w:contextualSpacing/>
+        <w:rPr>
+          <w:sz w:val="24"/>
+          <w:szCs w:val="24"/>
+        </w:rPr>
+      </w:pPr>
+      <w:proofErr w:type="spellStart"/>
+      <w:r>
+        <w:rPr>
+          <w:sz w:val="24"/>
+          <w:szCs w:val="24"/>
+        </w:rPr>
+        <w:t>enum</w:t>
+      </w:r>
+      <w:proofErr w:type="spellEnd"/>
+      <w:r>
+        <w:rPr>
+          <w:sz w:val="24"/>
+          <w:szCs w:val="24"/>
+        </w:rPr>
+        <w:t xml:space="preserve"> </w:t>
+      </w:r>
+      <w:proofErr w:type="spellStart"/>
+      <w:r>
+        <w:rPr>
+          <w:sz w:val="24"/>
+          <w:szCs w:val="24"/>
+        </w:rPr>
+        <w:t>RotationDirection</w:t>
+      </w:r>
+      <w:proofErr w:type="spellEnd"/>
+      <w:r>
+        <w:rPr>
+          <w:sz w:val="24"/>
+          <w:szCs w:val="24"/>
+        </w:rPr>
+        <w:t xml:space="preserve"> </w:t>
+      </w:r>
+      <w:proofErr w:type="gramStart"/>
+      <w:r>
+        <w:rPr>
+          <w:sz w:val="24"/>
+          <w:szCs w:val="24"/>
+        </w:rPr>
+        <w:t>{</w:t>
+      </w:r>
+      <w:r>
+        <w:rPr>
+          <w:sz w:val="24"/>
+          <w:szCs w:val="24"/>
+        </w:rPr>
+        <w:t xml:space="preserve"> </w:t>
+      </w:r>
+      <w:r>
+        <w:rPr>
+          <w:sz w:val="24"/>
+          <w:szCs w:val="24"/>
+        </w:rPr>
+        <w:t>CCW</w:t>
+      </w:r>
+      <w:proofErr w:type="gramEnd"/>
+      <w:r>
+        <w:rPr>
+          <w:sz w:val="24"/>
+          <w:szCs w:val="24"/>
+        </w:rPr>
+        <w:t xml:space="preserve"> = -1, Zero = 0, CW = 1, Double = 2);</w:t>
+      </w:r>
+    </w:p>
+    <w:p>
+      <w:pPr>
+        <w:spacing w:line="240" w:lineRule="auto"/>
+        <w:contextualSpacing/>
+        <w:rPr>
+          <w:sz w:val="24"/>
+          <w:szCs w:val="24"/>
+        </w:rPr>
+      </w:pPr>
+    </w:p>
+    <w:p>
+      <w:pPr>
+        <w:spacing w:line="240" w:lineRule="auto"/>
+        <w:contextualSpacing/>
+        <w:rPr>
+          <w:sz w:val="24"/>
+          <w:szCs w:val="24"/>
+        </w:rPr>
+      </w:pPr>
+    </w:p>
+    <w:p>
+      <w:pPr>
+        <w:spacing w:line="240" w:lineRule="auto"/>
+        <w:contextualSpacing/>
+        <w:rPr>
+          <w:sz w:val="24"/>
+          <w:szCs w:val="24"/>
+        </w:rPr>
+      </w:pPr>
+      <w:r>
+        <w:rPr>
+          <w:sz w:val="24"/>
+          <w:szCs w:val="24"/>
+        </w:rPr>
+        <w:t xml:space="preserve">void </w:t>
+      </w:r>
+      <w:proofErr w:type="gramStart"/>
+      <w:r>
+        <w:rPr>
+          <w:sz w:val="24"/>
+          <w:szCs w:val="24"/>
+        </w:rPr>
+        <w:t>rotate(</w:t>
+      </w:r>
+      <w:proofErr w:type="gramEnd"/>
+      <w:r>
+        <w:rPr>
+          <w:sz w:val="24"/>
+          <w:szCs w:val="24"/>
+        </w:rPr>
+        <w:t xml:space="preserve">Face F, </w:t>
+      </w:r>
+      <w:proofErr w:type="spellStart"/>
+      <w:r>
+        <w:rPr>
+          <w:sz w:val="24"/>
+          <w:szCs w:val="24"/>
+        </w:rPr>
+        <w:t>RotationDirection</w:t>
+      </w:r>
+      <w:proofErr w:type="spellEnd"/>
+      <w:r>
+        <w:rPr>
+          <w:sz w:val="24"/>
+          <w:szCs w:val="24"/>
+        </w:rPr>
+        <w:t xml:space="preserve"> </w:t>
+      </w:r>
+      <w:proofErr w:type="spellStart"/>
+      <w:r>
+        <w:rPr>
+          <w:sz w:val="24"/>
+          <w:szCs w:val="24"/>
+        </w:rPr>
+        <w:t>dir</w:t>
+      </w:r>
+      <w:proofErr w:type="spellEnd"/>
+      <w:r>
+        <w:rPr>
+          <w:sz w:val="24"/>
+          <w:szCs w:val="24"/>
+        </w:rPr>
+        <w:t>)</w:t>
+      </w:r>
+    </w:p>
+    <w:p>
+      <w:pPr>
+        <w:spacing w:line="240" w:lineRule="auto"/>
+        <w:contextualSpacing/>
+        <w:rPr>
+          <w:sz w:val="24"/>
+          <w:szCs w:val="24"/>
+        </w:rPr>
+      </w:pPr>
+      <w:r>
+        <w:rPr>
+          <w:sz w:val="24"/>
+          <w:szCs w:val="24"/>
+        </w:rPr>
+        <w:t>{}</w:t>
+      </w:r>
+    </w:p>
+    <w:p>
+      <w:pPr>
+        <w:spacing w:line="240" w:lineRule="auto"/>
+        <w:contextualSpacing/>
+        <w:rPr>
+          <w:sz w:val="24"/>
+          <w:szCs w:val="24"/>
+        </w:rPr>
+      </w:pPr>
+    </w:p>
+    <w:p>
+      <w:pPr>
+        <w:spacing w:line="240" w:lineRule="auto"/>
+        <w:contextualSpacing/>
+        <w:rPr>
+          <w:sz w:val="24"/>
+          <w:szCs w:val="24"/>
+        </w:rPr>
+      </w:pPr>
+      <w:proofErr w:type="spellStart"/>
+      <w:r>
+        <w:rPr>
+          <w:sz w:val="24"/>
+          <w:szCs w:val="24"/>
+        </w:rPr>
+        <w:t>RotationDirection</w:t>
+      </w:r>
+      <w:proofErr w:type="spellEnd"/>
+      <w:r>
+        <w:rPr>
+          <w:sz w:val="24"/>
+          <w:szCs w:val="24"/>
+        </w:rPr>
+        <w:t xml:space="preserve"> </w:t>
+      </w:r>
       <w:proofErr w:type="spellStart"/>
       <w:proofErr w:type="gramStart"/>
       <w:r>
@@ -18,100 +328,30 @@
           <w:sz w:val="24"/>
           <w:szCs w:val="24"/>
         </w:rPr>
-        <w:t>enum</w:t>
+        <w:t>getRotationAmount</w:t>
       </w:r>
       <w:proofErr w:type="spellEnd"/>
+      <w:r>
+        <w:rPr>
+          <w:sz w:val="24"/>
+          <w:szCs w:val="24"/>
+        </w:rPr>
+        <w:t>(</w:t>
+      </w:r>
       <w:proofErr w:type="gramEnd"/>
       <w:r>
         <w:rPr>
           <w:sz w:val="24"/>
           <w:szCs w:val="24"/>
         </w:rPr>
-        <w:t xml:space="preserve"> Face {U</w:t>
-      </w:r>
-      <w:r>
-        <w:rPr>
-          <w:sz w:val="24"/>
-          <w:szCs w:val="24"/>
-        </w:rPr>
-        <w:t xml:space="preserve"> = -2</w:t>
-      </w:r>
-      <w:r>
-        <w:rPr>
-          <w:sz w:val="24"/>
-          <w:szCs w:val="24"/>
-        </w:rPr>
-        <w:t>, D</w:t>
-      </w:r>
-      <w:r>
-        <w:rPr>
-          <w:sz w:val="24"/>
-          <w:szCs w:val="24"/>
-        </w:rPr>
-        <w:t xml:space="preserve"> = -1</w:t>
-      </w:r>
-      <w:r>
-        <w:rPr>
-          <w:sz w:val="24"/>
-          <w:szCs w:val="24"/>
-        </w:rPr>
-        <w:t>, L</w:t>
-      </w:r>
-      <w:r>
-        <w:rPr>
-          <w:sz w:val="24"/>
-          <w:szCs w:val="24"/>
-        </w:rPr>
-        <w:t xml:space="preserve"> = 0</w:t>
-      </w:r>
-      <w:r>
-        <w:rPr>
-          <w:sz w:val="24"/>
-          <w:szCs w:val="24"/>
-        </w:rPr>
-        <w:t xml:space="preserve">, </w:t>
-      </w:r>
-      <w:r>
-        <w:rPr>
-          <w:sz w:val="24"/>
-          <w:szCs w:val="24"/>
-        </w:rPr>
-        <w:t xml:space="preserve">B = 1, </w:t>
-      </w:r>
-      <w:r>
-        <w:rPr>
-          <w:sz w:val="24"/>
-          <w:szCs w:val="24"/>
-        </w:rPr>
-        <w:t>R</w:t>
-      </w:r>
-      <w:r>
-        <w:rPr>
-          <w:sz w:val="24"/>
-          <w:szCs w:val="24"/>
-        </w:rPr>
-        <w:t xml:space="preserve"> = 2</w:t>
-      </w:r>
-      <w:r>
-        <w:rPr>
-          <w:sz w:val="24"/>
-          <w:szCs w:val="24"/>
-        </w:rPr>
-        <w:t>. F</w:t>
-      </w:r>
-      <w:r>
-        <w:rPr>
-          <w:sz w:val="24"/>
-          <w:szCs w:val="24"/>
-        </w:rPr>
-        <w:t xml:space="preserve"> = 3</w:t>
-      </w:r>
-      <w:r>
-        <w:rPr>
-          <w:sz w:val="24"/>
-          <w:szCs w:val="24"/>
-        </w:rPr>
-        <w:t>);</w:t>
+        <w:t>Face from, Face to)</w:t>
+      </w:r>
+      <w:r>
+        <w:rPr>
+          <w:sz w:val="24"/>
+          <w:szCs w:val="24"/>
+        </w:rPr>
+        <w:t xml:space="preserve"> </w:t>
       </w:r>
     </w:p>
     <w:p>
@@ -123,17 +363,32 @@
           <w:szCs w:val="24"/>
         </w:rPr>
       </w:pPr>
+      <w:r>
+        <w:rPr>
+          <w:sz w:val="24"/>
+          <w:szCs w:val="24"/>
+        </w:rPr>
+        <w:t>{</w:t>
+      </w:r>
+    </w:p>
+    <w:p>
+      <w:pPr>
+        <w:spacing w:line="240" w:lineRule="auto"/>
+        <w:contextualSpacing/>
+        <w:rPr>
+          <w:sz w:val="24"/>
+          <w:szCs w:val="24"/>
+        </w:rPr>
+      </w:pPr>
       <w:proofErr w:type="spellStart"/>
-      <w:proofErr w:type="gramStart"/>
-      <w:r>
-        <w:rPr>
-          <w:sz w:val="24"/>
-          <w:szCs w:val="24"/>
-        </w:rPr>
-        <w:t>enum</w:t>
+      <w:r>
+        <w:rPr>
+          <w:sz w:val="24"/>
+          <w:szCs w:val="24"/>
+        </w:rPr>
+        <w:t>int</w:t>
       </w:r>
       <w:proofErr w:type="spellEnd"/>
-      <w:proofErr w:type="gramEnd"/>
       <w:r>
         <w:rPr>
           <w:sz w:val="24"/>
@@ -147,7 +402,7 @@
           <w:sz w:val="24"/>
           <w:szCs w:val="24"/>
         </w:rPr>
-        <w:t>RotationDirection</w:t>
+        <w:t>rotationAmount</w:t>
       </w:r>
       <w:proofErr w:type="spellEnd"/>
       <w:r>
@@ -155,21 +410,67 @@
           <w:sz w:val="24"/>
           <w:szCs w:val="24"/>
         </w:rPr>
-        <w:t xml:space="preserve"> {</w:t>
-      </w:r>
-      <w:r>
-        <w:rPr>
-          <w:sz w:val="24"/>
-          <w:szCs w:val="24"/>
-        </w:rPr>
-        <w:t xml:space="preserve"> </w:t>
-      </w:r>
-      <w:r>
-        <w:rPr>
-          <w:sz w:val="24"/>
-          <w:szCs w:val="24"/>
-        </w:rPr>
-        <w:t>CCW = -1, Zero = 0, CW = 1, Double = 2);</w:t>
+        <w:t xml:space="preserve"> = </w:t>
+      </w:r>
+      <w:r>
+        <w:rPr>
+          <w:sz w:val="24"/>
+          <w:szCs w:val="24"/>
+        </w:rPr>
+        <w:t>(</w:t>
+      </w:r>
+      <w:r>
+        <w:rPr>
+          <w:sz w:val="24"/>
+          <w:szCs w:val="24"/>
+        </w:rPr>
+        <w:t>(</w:t>
+      </w:r>
+      <w:proofErr w:type="spellStart"/>
+      <w:r>
+        <w:rPr>
+          <w:sz w:val="24"/>
+          <w:szCs w:val="24"/>
+        </w:rPr>
+        <w:t>int</w:t>
+      </w:r>
+      <w:proofErr w:type="spellEnd"/>
+      <w:r>
+        <w:rPr>
+          <w:sz w:val="24"/>
+          <w:szCs w:val="24"/>
+        </w:rPr>
+        <w:t>)to – (</w:t>
+      </w:r>
+      <w:proofErr w:type="spellStart"/>
+      <w:r>
+        <w:rPr>
+          <w:sz w:val="24"/>
+          <w:szCs w:val="24"/>
+        </w:rPr>
+        <w:t>int</w:t>
+      </w:r>
+      <w:proofErr w:type="spellEnd"/>
+      <w:r>
+        <w:rPr>
+          <w:sz w:val="24"/>
+          <w:szCs w:val="24"/>
+        </w:rPr>
+        <w:t>)from</w:t>
+      </w:r>
+      <w:r>
+        <w:rPr>
+          <w:sz w:val="24"/>
+          <w:szCs w:val="24"/>
+        </w:rPr>
+        <w:t>) % 4</w:t>
+      </w:r>
+      <w:r>
+        <w:rPr>
+          <w:sz w:val="24"/>
+          <w:szCs w:val="24"/>
+        </w:rPr>
+        <w:t>;</w:t>
       </w:r>
     </w:p>
     <w:p>
@@ -181,6 +482,29 @@
           <w:szCs w:val="24"/>
         </w:rPr>
       </w:pPr>
+      <w:r>
+        <w:rPr>
+          <w:sz w:val="24"/>
+          <w:szCs w:val="24"/>
+        </w:rPr>
+        <w:t>if (</w:t>
+      </w:r>
+      <w:proofErr w:type="spellStart"/>
+      <w:r>
+        <w:rPr>
+          <w:sz w:val="24"/>
+          <w:szCs w:val="24"/>
+        </w:rPr>
+        <w:t>rotationAmount</w:t>
+      </w:r>
+      <w:proofErr w:type="spellEnd"/>
+      <w:r>
+        <w:rPr>
+          <w:sz w:val="24"/>
+          <w:szCs w:val="24"/>
+        </w:rPr>
+        <w:t xml:space="preserve"> == 3)</w:t>
+      </w:r>
     </w:p>
     <w:p>
       <w:pPr>
@@ -191,6 +515,29 @@
           <w:szCs w:val="24"/>
         </w:rPr>
       </w:pPr>
+      <w:r>
+        <w:rPr>
+          <w:sz w:val="24"/>
+          <w:szCs w:val="24"/>
+        </w:rPr>
+        <w:tab/>
+      </w:r>
+      <w:proofErr w:type="spellStart"/>
+      <w:r>
+        <w:rPr>
+          <w:sz w:val="24"/>
+          <w:szCs w:val="24"/>
+        </w:rPr>
+        <w:t>rotationAmount</w:t>
+      </w:r>
+      <w:proofErr w:type="spellEnd"/>
+      <w:r>
+        <w:rPr>
+          <w:sz w:val="24"/>
+          <w:szCs w:val="24"/>
+        </w:rPr>
+        <w:t xml:space="preserve"> = -1;</w:t>
+      </w:r>
     </w:p>
     <w:p>
       <w:pPr>
@@ -201,362 +548,12 @@
           <w:szCs w:val="24"/>
         </w:rPr>
       </w:pPr>
-      <w:proofErr w:type="gramStart"/>
-      <w:r>
-        <w:rPr>
-          <w:sz w:val="24"/>
-          <w:szCs w:val="24"/>
-        </w:rPr>
-        <w:t>void</w:t>
-      </w:r>
-      <w:proofErr w:type="gramEnd"/>
-      <w:r>
-        <w:rPr>
-          <w:sz w:val="24"/>
-          <w:szCs w:val="24"/>
-        </w:rPr>
-        <w:t xml:space="preserve"> rotate(Face F, </w:t>
-      </w:r>
-      <w:proofErr w:type="spellStart"/>
-      <w:r>
-        <w:rPr>
-          <w:sz w:val="24"/>
-          <w:szCs w:val="24"/>
-        </w:rPr>
-        <w:t>RotationDirection</w:t>
-      </w:r>
-      <w:proofErr w:type="spellEnd"/>
-      <w:r>
-        <w:rPr>
-          <w:sz w:val="24"/>
-          <w:szCs w:val="24"/>
-        </w:rPr>
-        <w:t xml:space="preserve"> </w:t>
-      </w:r>
-      <w:proofErr w:type="spellStart"/>
-      <w:r>
-        <w:rPr>
-          <w:sz w:val="24"/>
-          <w:szCs w:val="24"/>
-        </w:rPr>
-        <w:t>dir</w:t>
-      </w:r>
-      <w:proofErr w:type="spellEnd"/>
-      <w:r>
-        <w:rPr>
-          <w:sz w:val="24"/>
-          <w:szCs w:val="24"/>
-        </w:rPr>
-        <w:t>)</w:t>
-      </w:r>
-    </w:p>
-    <w:p>
-      <w:pPr>
-        <w:spacing w:line="240" w:lineRule="auto"/>
-        <w:contextualSpacing/>
-        <w:rPr>
-          <w:sz w:val="24"/>
-          <w:szCs w:val="24"/>
-        </w:rPr>
-      </w:pPr>
-      <w:r>
-        <w:rPr>
-          <w:sz w:val="24"/>
-          <w:szCs w:val="24"/>
-        </w:rPr>
-        <w:t>{}</w:t>
-      </w:r>
-    </w:p>
-    <w:p>
-      <w:pPr>
-        <w:spacing w:line="240" w:lineRule="auto"/>
-        <w:contextualSpacing/>
-        <w:rPr>
-          <w:sz w:val="24"/>
-          <w:szCs w:val="24"/>
-        </w:rPr>
-      </w:pPr>
-    </w:p>
-    <w:p>
-      <w:pPr>
-        <w:spacing w:line="240" w:lineRule="auto"/>
-        <w:contextualSpacing/>
-        <w:rPr>
-          <w:sz w:val="24"/>
-          <w:szCs w:val="24"/>
-        </w:rPr>
-      </w:pPr>
-      <w:proofErr w:type="spellStart"/>
-      <w:r>
-        <w:rPr>
-          <w:sz w:val="24"/>
-          <w:szCs w:val="24"/>
-        </w:rPr>
-        <w:t>RotationDirection</w:t>
-      </w:r>
-      <w:proofErr w:type="spellEnd"/>
-      <w:r>
-        <w:rPr>
-          <w:sz w:val="24"/>
-          <w:szCs w:val="24"/>
-        </w:rPr>
-        <w:t xml:space="preserve"> </w:t>
-      </w:r>
-      <w:proofErr w:type="spellStart"/>
-      <w:proofErr w:type="gramStart"/>
-      <w:r>
-        <w:rPr>
-          <w:sz w:val="24"/>
-          <w:szCs w:val="24"/>
-        </w:rPr>
-        <w:t>getRotationAmount</w:t>
-      </w:r>
-      <w:proofErr w:type="spellEnd"/>
-      <w:r>
-        <w:rPr>
-          <w:sz w:val="24"/>
-          <w:szCs w:val="24"/>
-        </w:rPr>
-        <w:t>(</w:t>
-      </w:r>
-      <w:proofErr w:type="gramEnd"/>
-      <w:r>
-        <w:rPr>
-          <w:sz w:val="24"/>
-          <w:szCs w:val="24"/>
-        </w:rPr>
-        <w:t>Face from, Face to)</w:t>
-      </w:r>
-      <w:r>
-        <w:rPr>
-          <w:sz w:val="24"/>
-          <w:szCs w:val="24"/>
-        </w:rPr>
-        <w:t xml:space="preserve"> </w:t>
-      </w:r>
-    </w:p>
-    <w:p>
-      <w:pPr>
-        <w:spacing w:line="240" w:lineRule="auto"/>
-        <w:contextualSpacing/>
-        <w:rPr>
-          <w:sz w:val="24"/>
-          <w:szCs w:val="24"/>
-        </w:rPr>
-      </w:pPr>
-      <w:r>
-        <w:rPr>
-          <w:sz w:val="24"/>
-          <w:szCs w:val="24"/>
-        </w:rPr>
-        <w:t>{</w:t>
-      </w:r>
-    </w:p>
-    <w:p>
-      <w:pPr>
-        <w:spacing w:line="240" w:lineRule="auto"/>
-        <w:contextualSpacing/>
-        <w:rPr>
-          <w:sz w:val="24"/>
-          <w:szCs w:val="24"/>
-        </w:rPr>
-      </w:pPr>
-      <w:proofErr w:type="spellStart"/>
-      <w:proofErr w:type="gramStart"/>
-      <w:r>
-        <w:rPr>
-          <w:sz w:val="24"/>
-          <w:szCs w:val="24"/>
-        </w:rPr>
-        <w:t>int</w:t>
-      </w:r>
-      <w:proofErr w:type="spellEnd"/>
-      <w:proofErr w:type="gramEnd"/>
-      <w:r>
-        <w:rPr>
-          <w:sz w:val="24"/>
-          <w:szCs w:val="24"/>
-        </w:rPr>
-        <w:t xml:space="preserve"> </w:t>
-      </w:r>
-      <w:proofErr w:type="spellStart"/>
-      <w:r>
-        <w:rPr>
-          <w:sz w:val="24"/>
-          <w:szCs w:val="24"/>
-        </w:rPr>
-        <w:t>rotationAmount</w:t>
-      </w:r>
-      <w:proofErr w:type="spellEnd"/>
-      <w:r>
-        <w:rPr>
-          <w:sz w:val="24"/>
-          <w:szCs w:val="24"/>
-        </w:rPr>
-        <w:t xml:space="preserve"> = </w:t>
-      </w:r>
-      <w:r>
-        <w:rPr>
-          <w:sz w:val="24"/>
-          <w:szCs w:val="24"/>
-        </w:rPr>
-        <w:t>(</w:t>
-      </w:r>
-      <w:r>
-        <w:rPr>
-          <w:sz w:val="24"/>
-          <w:szCs w:val="24"/>
-        </w:rPr>
-        <w:t>(</w:t>
-      </w:r>
-      <w:proofErr w:type="spellStart"/>
-      <w:r>
-        <w:rPr>
-          <w:sz w:val="24"/>
-          <w:szCs w:val="24"/>
-        </w:rPr>
-        <w:t>int</w:t>
-      </w:r>
-      <w:proofErr w:type="spellEnd"/>
-      <w:r>
-        <w:rPr>
-          <w:sz w:val="24"/>
-          <w:szCs w:val="24"/>
-        </w:rPr>
-        <w:t>)to – (</w:t>
-      </w:r>
-      <w:proofErr w:type="spellStart"/>
-      <w:r>
-        <w:rPr>
-          <w:sz w:val="24"/>
-          <w:szCs w:val="24"/>
-        </w:rPr>
-        <w:t>int</w:t>
-      </w:r>
-      <w:proofErr w:type="spellEnd"/>
-      <w:r>
-        <w:rPr>
-          <w:sz w:val="24"/>
-          <w:szCs w:val="24"/>
-        </w:rPr>
-        <w:t>)from</w:t>
-      </w:r>
-      <w:r>
-        <w:rPr>
-          <w:sz w:val="24"/>
-          <w:szCs w:val="24"/>
-        </w:rPr>
-        <w:t>) % 4</w:t>
-      </w:r>
-      <w:r>
-        <w:rPr>
-          <w:sz w:val="24"/>
-          <w:szCs w:val="24"/>
-        </w:rPr>
-        <w:t>;</w:t>
-      </w:r>
-    </w:p>
-    <w:p>
-      <w:pPr>
-        <w:spacing w:line="240" w:lineRule="auto"/>
-        <w:contextualSpacing/>
-        <w:rPr>
-          <w:sz w:val="24"/>
-          <w:szCs w:val="24"/>
-        </w:rPr>
-      </w:pPr>
-      <w:proofErr w:type="gramStart"/>
-      <w:r>
-        <w:rPr>
-          <w:sz w:val="24"/>
-          <w:szCs w:val="24"/>
-        </w:rPr>
-        <w:t>if</w:t>
-      </w:r>
-      <w:proofErr w:type="gramEnd"/>
-      <w:r>
-        <w:rPr>
-          <w:sz w:val="24"/>
-          <w:szCs w:val="24"/>
-        </w:rPr>
-        <w:t xml:space="preserve"> (</w:t>
-      </w:r>
-      <w:proofErr w:type="spellStart"/>
-      <w:r>
-        <w:rPr>
-          <w:sz w:val="24"/>
-          <w:szCs w:val="24"/>
-        </w:rPr>
-        <w:t>rotationAmount</w:t>
-      </w:r>
-      <w:proofErr w:type="spellEnd"/>
-      <w:r>
-        <w:rPr>
-          <w:sz w:val="24"/>
-          <w:szCs w:val="24"/>
-        </w:rPr>
-        <w:t xml:space="preserve"> == 3)</w:t>
-      </w:r>
-    </w:p>
-    <w:p>
-      <w:pPr>
-        <w:spacing w:line="240" w:lineRule="auto"/>
-        <w:contextualSpacing/>
-        <w:rPr>
-          <w:sz w:val="24"/>
-          <w:szCs w:val="24"/>
-        </w:rPr>
-      </w:pPr>
-      <w:r>
-        <w:rPr>
-          <w:sz w:val="24"/>
-          <w:szCs w:val="24"/>
-        </w:rPr>
-        <w:tab/>
-      </w:r>
-      <w:proofErr w:type="spellStart"/>
-      <w:proofErr w:type="gramStart"/>
-      <w:r>
-        <w:rPr>
-          <w:sz w:val="24"/>
-          <w:szCs w:val="24"/>
-        </w:rPr>
-        <w:t>rotationAmount</w:t>
-      </w:r>
-      <w:proofErr w:type="spellEnd"/>
-      <w:proofErr w:type="gramEnd"/>
-      <w:r>
-        <w:rPr>
-          <w:sz w:val="24"/>
-          <w:szCs w:val="24"/>
-        </w:rPr>
-        <w:t xml:space="preserve"> = -1;</w:t>
-      </w:r>
-    </w:p>
-    <w:p>
-      <w:pPr>
-        <w:spacing w:line="240" w:lineRule="auto"/>
-        <w:contextualSpacing/>
-        <w:rPr>
-          <w:sz w:val="24"/>
-          <w:szCs w:val="24"/>
-        </w:rPr>
-      </w:pPr>
-      <w:proofErr w:type="gramStart"/>
-      <w:r>
-        <w:rPr>
-          <w:sz w:val="24"/>
-          <w:szCs w:val="24"/>
-        </w:rPr>
-        <w:t>return</w:t>
-      </w:r>
-      <w:proofErr w:type="gramEnd"/>
-      <w:r>
-        <w:rPr>
-          <w:sz w:val="24"/>
-          <w:szCs w:val="24"/>
-        </w:rPr>
-        <w:t xml:space="preserve"> </w:t>
+      <w:r>
+        <w:rPr>
+          <w:sz w:val="24"/>
+          <w:szCs w:val="24"/>
+        </w:rPr>
+        <w:t xml:space="preserve">return </w:t>
       </w:r>
       <w:proofErr w:type="spellStart"/>
       <w:r>
@@ -2563,6 +2560,20 @@
         </w:rPr>
         <w:t xml:space="preserve">Top layer corners </w:t>
       </w:r>
+      <w:r>
+        <w:rPr>
+          <w:sz w:val="24"/>
+          <w:szCs w:val="24"/>
+        </w:rPr>
+        <w:t xml:space="preserve">(all operations using </w:t>
+      </w:r>
+      <w:r>
+        <w:rPr>
+          <w:sz w:val="24"/>
+          <w:szCs w:val="24"/>
+        </w:rPr>
+        <w:t>the corner at the intersection of U, F, and R)</w:t>
+      </w:r>
     </w:p>
     <w:p>
       <w:pPr>
@@ -2610,7 +2621,35 @@
           <w:sz w:val="24"/>
           <w:szCs w:val="24"/>
         </w:rPr>
-        <w:t>Correct location, do nothing</w:t>
+        <w:t>Correct location</w:t>
+      </w:r>
+    </w:p>
+    <w:p>
+      <w:pPr>
+        <w:pStyle w:val="ListParagraph"/>
+        <w:numPr>
+          <w:ilvl w:val="3"/>
+          <w:numId w:val="1"/>
+        </w:numPr>
+        <w:spacing w:line="240" w:lineRule="auto"/>
+        <w:rPr>
+          <w:sz w:val="24"/>
+          <w:szCs w:val="24"/>
+        </w:rPr>
+      </w:pPr>
+      <w:r>
+        <w:rPr>
+          <w:sz w:val="24"/>
+          <w:szCs w:val="24"/>
+        </w:rPr>
+        <w:t>D</w:t>
+      </w:r>
+      <w:r>
+        <w:rPr>
+          <w:sz w:val="24"/>
+          <w:szCs w:val="24"/>
+        </w:rPr>
+        <w:t>o nothing</w:t>
       </w:r>
     </w:p>
     <w:p>
@@ -2626,6 +2665,202 @@
           <w:szCs w:val="24"/>
         </w:rPr>
       </w:pPr>
+      <w:r>
+        <w:rPr>
+          <w:sz w:val="24"/>
+          <w:szCs w:val="24"/>
+        </w:rPr>
+        <w:t>Wrong location</w:t>
+      </w:r>
+    </w:p>
+    <w:p>
+      <w:pPr>
+        <w:pStyle w:val="ListParagraph"/>
+        <w:numPr>
+          <w:ilvl w:val="3"/>
+          <w:numId w:val="1"/>
+        </w:numPr>
+        <w:spacing w:line="240" w:lineRule="auto"/>
+        <w:rPr>
+          <w:sz w:val="24"/>
+          <w:szCs w:val="24"/>
+        </w:rPr>
+      </w:pPr>
+      <w:r>
+        <w:rPr>
+          <w:sz w:val="24"/>
+          <w:szCs w:val="24"/>
+        </w:rPr>
+        <w:t>R’ D’ R L D L’</w:t>
+      </w:r>
+    </w:p>
+    <w:p>
+      <w:pPr>
+        <w:pStyle w:val="ListParagraph"/>
+        <w:numPr>
+          <w:ilvl w:val="1"/>
+          <w:numId w:val="1"/>
+        </w:numPr>
+        <w:spacing w:line="240" w:lineRule="auto"/>
+        <w:rPr>
+          <w:sz w:val="24"/>
+          <w:szCs w:val="24"/>
+        </w:rPr>
+      </w:pPr>
+      <w:r>
+        <w:rPr>
+          <w:sz w:val="24"/>
+          <w:szCs w:val="24"/>
+        </w:rPr>
+        <w:t>Top layer, oriented incorrectly</w:t>
+      </w:r>
+    </w:p>
+    <w:p>
+      <w:pPr>
+        <w:pStyle w:val="ListParagraph"/>
+        <w:numPr>
+          <w:ilvl w:val="2"/>
+          <w:numId w:val="1"/>
+        </w:numPr>
+        <w:spacing w:line="240" w:lineRule="auto"/>
+        <w:rPr>
+          <w:sz w:val="24"/>
+          <w:szCs w:val="24"/>
+        </w:rPr>
+      </w:pPr>
+      <w:r>
+        <w:rPr>
+          <w:sz w:val="24"/>
+          <w:szCs w:val="24"/>
+        </w:rPr>
+        <w:t>R’ D’ R D R’ D’ R or F D F’ D’ F D F’</w:t>
+      </w:r>
+    </w:p>
+    <w:p>
+      <w:pPr>
+        <w:pStyle w:val="ListParagraph"/>
+        <w:numPr>
+          <w:ilvl w:val="1"/>
+          <w:numId w:val="1"/>
+        </w:numPr>
+        <w:spacing w:line="240" w:lineRule="auto"/>
+        <w:rPr>
+          <w:sz w:val="24"/>
+          <w:szCs w:val="24"/>
+        </w:rPr>
+      </w:pPr>
+      <w:r>
+        <w:rPr>
+          <w:sz w:val="24"/>
+          <w:szCs w:val="24"/>
+        </w:rPr>
+        <w:t>Bottom layer, W pointing sideways</w:t>
+      </w:r>
+    </w:p>
+    <w:p>
+      <w:pPr>
+        <w:pStyle w:val="ListParagraph"/>
+        <w:numPr>
+          <w:ilvl w:val="2"/>
+          <w:numId w:val="1"/>
+        </w:numPr>
+        <w:spacing w:line="240" w:lineRule="auto"/>
+        <w:rPr>
+          <w:sz w:val="24"/>
+          <w:szCs w:val="24"/>
+        </w:rPr>
+      </w:pPr>
+      <w:r>
+        <w:rPr>
+          <w:sz w:val="24"/>
+          <w:szCs w:val="24"/>
+        </w:rPr>
+        <w:t>Move to correct location</w:t>
+      </w:r>
+    </w:p>
+    <w:p>
+      <w:pPr>
+        <w:pStyle w:val="ListParagraph"/>
+        <w:numPr>
+          <w:ilvl w:val="2"/>
+          <w:numId w:val="1"/>
+        </w:numPr>
+        <w:spacing w:line="240" w:lineRule="auto"/>
+        <w:rPr>
+          <w:sz w:val="24"/>
+          <w:szCs w:val="24"/>
+        </w:rPr>
+      </w:pPr>
+      <w:r>
+        <w:rPr>
+          <w:sz w:val="24"/>
+          <w:szCs w:val="24"/>
+        </w:rPr>
+        <w:t>F D F’ or R’ D’ R</w:t>
+      </w:r>
+    </w:p>
+    <w:p>
+      <w:pPr>
+        <w:pStyle w:val="ListParagraph"/>
+        <w:numPr>
+          <w:ilvl w:val="1"/>
+          <w:numId w:val="1"/>
+        </w:numPr>
+        <w:spacing w:line="240" w:lineRule="auto"/>
+        <w:rPr>
+          <w:sz w:val="24"/>
+          <w:szCs w:val="24"/>
+        </w:rPr>
+      </w:pPr>
+      <w:r>
+        <w:rPr>
+          <w:sz w:val="24"/>
+          <w:szCs w:val="24"/>
+        </w:rPr>
+        <w:t>Bottom layer, W pointing down</w:t>
+      </w:r>
+    </w:p>
+    <w:p>
+      <w:pPr>
+        <w:pStyle w:val="ListParagraph"/>
+        <w:numPr>
+          <w:ilvl w:val="2"/>
+          <w:numId w:val="1"/>
+        </w:numPr>
+        <w:spacing w:line="240" w:lineRule="auto"/>
+        <w:rPr>
+          <w:sz w:val="24"/>
+          <w:szCs w:val="24"/>
+        </w:rPr>
+      </w:pPr>
+      <w:r>
+        <w:rPr>
+          <w:sz w:val="24"/>
+          <w:szCs w:val="24"/>
+        </w:rPr>
+        <w:t>Move to correct location</w:t>
+      </w:r>
+    </w:p>
+    <w:p>
+      <w:pPr>
+        <w:pStyle w:val="ListParagraph"/>
+        <w:numPr>
+          <w:ilvl w:val="2"/>
+          <w:numId w:val="1"/>
+        </w:numPr>
+        <w:spacing w:line="240" w:lineRule="auto"/>
+        <w:rPr>
+          <w:sz w:val="24"/>
+          <w:szCs w:val="24"/>
+        </w:rPr>
+      </w:pPr>
+      <w:r>
+        <w:rPr>
+          <w:sz w:val="24"/>
+          <w:szCs w:val="24"/>
+        </w:rPr>
+        <w:t>R’ D2 R D R’ D’ R</w:t>
+      </w:r>
       <w:bookmarkStart w:id="0" w:name="_GoBack"/>
       <w:bookmarkEnd w:id="0"/>
     </w:p>
@@ -2640,8 +2875,8 @@
 </file>
 
 <file path=word/numbering.xml><?xml version="1.0" encoding="utf-8"?>
-<w:numbering xmlns:wpc="http://schemas.microsoft.com/office/word/2010/wordprocessingCanvas" xmlns:mc="http://schemas.openxmlformats.org/markup-compatibility/2006" xmlns:o="urn:schemas-microsoft-com:office:office" xmlns:r="http://schemas.openxmlformats.org/officeDocument/2006/relationships" xmlns:m="http://schemas.openxmlformats.org/officeDocument/2006/math" xmlns:v="urn:schemas-microsoft-com:vml" xmlns:wp14="http://schemas.microsoft.com/office/word/2010/wordprocessingDrawing" xmlns:wp="http://schemas.openxmlformats.org/drawingml/2006/wordprocessingDrawing" xmlns:w10="urn:schemas-microsoft-com:office:word" xmlns:w="http://schemas.openxmlformats.org/wordprocessingml/2006/main" xmlns:w14="http://schemas.microsoft.com/office/word/2010/wordml" xmlns:w15="http://schemas.microsoft.com/office/word/2012/wordml" xmlns:wpg="http://schemas.microsoft.com/office/word/2010/wordprocessingGroup" xmlns:wpi="http://schemas.microsoft.com/office/word/2010/wordprocessingInk" xmlns:wne="http://schemas.microsoft.com/office/word/2006/wordml" xmlns:wps="http://schemas.microsoft.com/office/word/2010/wordprocessingShape" mc:Ignorable="w14 w15 wp14">
-  <w:abstractNum w:abstractNumId="0" w15:restartNumberingAfterBreak="0">
+<w:numbering xmlns:wpc="http://schemas.microsoft.com/office/word/2010/wordprocessingCanvas" xmlns:mo="http://schemas.microsoft.com/office/mac/office/2008/main" xmlns:mc="http://schemas.openxmlformats.org/markup-compatibility/2006" xmlns:mv="urn:schemas-microsoft-com:mac:vml" xmlns:o="urn:schemas-microsoft-com:office:office" xmlns:r="http://schemas.openxmlformats.org/officeDocument/2006/relationships" xmlns:m="http://schemas.openxmlformats.org/officeDocument/2006/math" xmlns:v="urn:schemas-microsoft-com:vml" xmlns:wp14="http://schemas.microsoft.com/office/word/2010/wordprocessingDrawing" xmlns:wp="http://schemas.openxmlformats.org/drawingml/2006/wordprocessingDrawing" xmlns:w10="urn:schemas-microsoft-com:office:word" xmlns:w="http://schemas.openxmlformats.org/wordprocessingml/2006/main" xmlns:w14="http://schemas.microsoft.com/office/word/2010/wordml" xmlns:w15="http://schemas.microsoft.com/office/word/2012/wordml" xmlns:wpg="http://schemas.microsoft.com/office/word/2010/wordprocessingGroup" xmlns:wpi="http://schemas.microsoft.com/office/word/2010/wordprocessingInk" xmlns:wne="http://schemas.microsoft.com/office/word/2006/wordml" xmlns:wps="http://schemas.microsoft.com/office/word/2010/wordprocessingShape" mc:Ignorable="w14 w15 wp14">
+  <w:abstractNum w:abstractNumId="0">
     <w:nsid w:val="42FF76CD"/>
     <w:multiLevelType w:val="hybridMultilevel"/>
     <w:tmpl w:val="EA94CFA0"/>
@@ -2777,7 +3012,7 @@
       </w:pPr>
     </w:pPrDefault>
   </w:docDefaults>
-  <w:latentStyles w:defLockedState="0" w:defUIPriority="99" w:defSemiHidden="0" w:defUnhideWhenUsed="0" w:defQFormat="0" w:count="371">
+  <w:latentStyles w:defLockedState="0" w:defUIPriority="99" w:defSemiHidden="0" w:defUnhideWhenUsed="0" w:defQFormat="0" w:count="381">
     <w:lsdException w:name="Normal" w:uiPriority="0" w:qFormat="1"/>
     <w:lsdException w:name="heading 1" w:uiPriority="9" w:qFormat="1"/>
     <w:lsdException w:name="heading 2" w:semiHidden="1" w:uiPriority="9" w:unhideWhenUsed="1" w:qFormat="1"/>
@@ -2883,7 +3118,6 @@
     <w:lsdException w:name="HTML Sample" w:semiHidden="1" w:unhideWhenUsed="1"/>
     <w:lsdException w:name="HTML Typewriter" w:semiHidden="1" w:unhideWhenUsed="1"/>
     <w:lsdException w:name="HTML Variable" w:semiHidden="1" w:unhideWhenUsed="1"/>
-    <w:lsdException w:name="Normal Table" w:semiHidden="1" w:unhideWhenUsed="1"/>
     <w:lsdException w:name="annotation subject" w:semiHidden="1" w:unhideWhenUsed="1"/>
     <w:lsdException w:name="No List" w:semiHidden="1" w:unhideWhenUsed="1"/>
     <w:lsdException w:name="Outline List 1" w:semiHidden="1" w:unhideWhenUsed="1"/>
@@ -2930,10 +3164,8 @@
     <w:lsdException w:name="Table Subtle 2" w:semiHidden="1" w:unhideWhenUsed="1"/>
     <w:lsdException w:name="Table Web 1" w:semiHidden="1" w:unhideWhenUsed="1"/>
     <w:lsdException w:name="Table Web 2" w:semiHidden="1" w:unhideWhenUsed="1"/>
-    <w:lsdException w:name="Table Web 3" w:semiHidden="1" w:unhideWhenUsed="1"/>
     <w:lsdException w:name="Balloon Text" w:semiHidden="1" w:unhideWhenUsed="1"/>
     <w:lsdException w:name="Table Grid" w:uiPriority="39"/>
-    <w:lsdException w:name="Table Theme" w:semiHidden="1" w:unhideWhenUsed="1"/>
     <w:lsdException w:name="Placeholder Text" w:semiHidden="1"/>
     <w:lsdException w:name="No Spacing" w:uiPriority="1" w:qFormat="1"/>
     <w:lsdException w:name="Light Shading" w:uiPriority="60"/>
@@ -3149,6 +3381,7 @@
     <w:lsdException w:name="List Table 5 Dark Accent 6" w:uiPriority="50"/>
     <w:lsdException w:name="List Table 6 Colorful Accent 6" w:uiPriority="51"/>
     <w:lsdException w:name="List Table 7 Colorful Accent 6" w:uiPriority="52"/>
+    <w:lsdException w:name="Mention" w:semiHidden="1" w:unhideWhenUsed="1"/>
   </w:latentStyles>
   <w:style w:type="paragraph" w:default="1" w:styleId="Normal">
     <w:name w:val="Normal"/>

</xml_diff>